<commit_message>
cập nhật mã giả bài 4
</commit_message>
<xml_diff>
--- a/_03_motathuathoanbangmagiavaluudo/BaiTap/b4_maxtrongdayso.docx
+++ b/_03_motathuathoanbangmagiavaluudo/BaiTap/b4_maxtrongdayso.docx
@@ -244,6 +244,75 @@
           <w:szCs w:val="20"/>
         </w:rPr>
         <w:tab/>
+      </w:r>
+      <w:r>
+        <w:rPr>
+          <w:sz w:val="24"/>
+          <w:szCs w:val="20"/>
+        </w:rPr>
+        <w:tab/>
+        <w:t>i++</w:t>
+      </w:r>
+    </w:p>
+    <w:p>
+      <w:pPr>
+        <w:spacing w:line="240" w:lineRule="auto"/>
+        <w:rPr>
+          <w:sz w:val="24"/>
+          <w:szCs w:val="20"/>
+        </w:rPr>
+      </w:pPr>
+      <w:r>
+        <w:rPr>
+          <w:sz w:val="24"/>
+          <w:szCs w:val="20"/>
+        </w:rPr>
+        <w:tab/>
+      </w:r>
+      <w:r>
+        <w:rPr>
+          <w:sz w:val="24"/>
+          <w:szCs w:val="20"/>
+        </w:rPr>
+        <w:tab/>
+      </w:r>
+      <w:r>
+        <w:rPr>
+          <w:sz w:val="24"/>
+          <w:szCs w:val="20"/>
+        </w:rPr>
+        <w:tab/>
+        <w:t>ELSE i++</w:t>
+      </w:r>
+    </w:p>
+    <w:p>
+      <w:pPr>
+        <w:spacing w:line="240" w:lineRule="auto"/>
+        <w:rPr>
+          <w:sz w:val="24"/>
+          <w:szCs w:val="20"/>
+        </w:rPr>
+      </w:pPr>
+      <w:r>
+        <w:rPr>
+          <w:sz w:val="24"/>
+          <w:szCs w:val="20"/>
+        </w:rPr>
+        <w:tab/>
+      </w:r>
+      <w:r>
+        <w:rPr>
+          <w:sz w:val="24"/>
+          <w:szCs w:val="20"/>
+        </w:rPr>
+        <w:tab/>
+      </w:r>
+      <w:r>
+        <w:rPr>
+          <w:sz w:val="24"/>
+          <w:szCs w:val="20"/>
+        </w:rPr>
+        <w:tab/>
         <w:t>END IF</w:t>
       </w:r>
     </w:p>
@@ -487,6 +556,7 @@
           <w:sz w:val="24"/>
           <w:szCs w:val="20"/>
         </w:rPr>
+        <w:lastRenderedPageBreak/>
         <w:br/>
       </w:r>
     </w:p>
@@ -923,6 +993,9 @@
         </mc:AlternateContent>
       </w:r>
       <w:r>
+        <w:rPr>
+          <w:noProof/>
+        </w:rPr>
         <mc:AlternateContent>
           <mc:Choice Requires="wps">
             <w:drawing>
@@ -1069,6 +1142,9 @@
         </mc:AlternateContent>
       </w:r>
       <w:r>
+        <w:rPr>
+          <w:noProof/>
+        </w:rPr>
         <mc:AlternateContent>
           <mc:Choice Requires="wps">
             <w:drawing>
@@ -1864,6 +1940,9 @@
         </mc:AlternateContent>
       </w:r>
       <w:r>
+        <w:rPr>
+          <w:noProof/>
+        </w:rPr>
         <mc:AlternateContent>
           <mc:Choice Requires="wps">
             <w:drawing>
@@ -2010,6 +2089,9 @@
         </mc:AlternateContent>
       </w:r>
       <w:r>
+        <w:rPr>
+          <w:noProof/>
+        </w:rPr>
         <mc:AlternateContent>
           <mc:Choice Requires="wps">
             <w:drawing>
@@ -2120,6 +2202,9 @@
         </mc:AlternateContent>
       </w:r>
       <w:r>
+        <w:rPr>
+          <w:noProof/>
+        </w:rPr>
         <mc:AlternateContent>
           <mc:Choice Requires="wps">
             <w:drawing>
@@ -2225,6 +2310,9 @@
         </w:rPr>
       </w:pPr>
       <w:r>
+        <w:rPr>
+          <w:noProof/>
+        </w:rPr>
         <mc:AlternateContent>
           <mc:Choice Requires="wps">
             <w:drawing>

</xml_diff>

<commit_message>
update lại code sau review
</commit_message>
<xml_diff>
--- a/_03_motathuathoanbangmagiavaluudo/BaiTap/b4_maxtrongdayso.docx
+++ b/_03_motathuathoanbangmagiavaluudo/BaiTap/b4_maxtrongdayso.docx
@@ -250,70 +250,38 @@
           <w:sz w:val="24"/>
           <w:szCs w:val="20"/>
         </w:rPr>
+        <w:t>END IF</w:t>
+      </w:r>
+    </w:p>
+    <w:p>
+      <w:pPr>
+        <w:spacing w:line="240" w:lineRule="auto"/>
+        <w:rPr>
+          <w:sz w:val="24"/>
+          <w:szCs w:val="20"/>
+        </w:rPr>
+      </w:pPr>
+      <w:r>
+        <w:rPr>
+          <w:sz w:val="24"/>
+          <w:szCs w:val="20"/>
+        </w:rPr>
+        <w:tab/>
+      </w:r>
+      <w:r>
+        <w:rPr>
+          <w:sz w:val="24"/>
+          <w:szCs w:val="20"/>
+        </w:rPr>
+        <w:tab/>
+      </w:r>
+      <w:r>
+        <w:rPr>
+          <w:sz w:val="24"/>
+          <w:szCs w:val="20"/>
+        </w:rPr>
         <w:tab/>
         <w:t>i++</w:t>
-      </w:r>
-    </w:p>
-    <w:p>
-      <w:pPr>
-        <w:spacing w:line="240" w:lineRule="auto"/>
-        <w:rPr>
-          <w:sz w:val="24"/>
-          <w:szCs w:val="20"/>
-        </w:rPr>
-      </w:pPr>
-      <w:r>
-        <w:rPr>
-          <w:sz w:val="24"/>
-          <w:szCs w:val="20"/>
-        </w:rPr>
-        <w:tab/>
-      </w:r>
-      <w:r>
-        <w:rPr>
-          <w:sz w:val="24"/>
-          <w:szCs w:val="20"/>
-        </w:rPr>
-        <w:tab/>
-      </w:r>
-      <w:r>
-        <w:rPr>
-          <w:sz w:val="24"/>
-          <w:szCs w:val="20"/>
-        </w:rPr>
-        <w:tab/>
-        <w:t>ELSE i++</w:t>
-      </w:r>
-    </w:p>
-    <w:p>
-      <w:pPr>
-        <w:spacing w:line="240" w:lineRule="auto"/>
-        <w:rPr>
-          <w:sz w:val="24"/>
-          <w:szCs w:val="20"/>
-        </w:rPr>
-      </w:pPr>
-      <w:r>
-        <w:rPr>
-          <w:sz w:val="24"/>
-          <w:szCs w:val="20"/>
-        </w:rPr>
-        <w:tab/>
-      </w:r>
-      <w:r>
-        <w:rPr>
-          <w:sz w:val="24"/>
-          <w:szCs w:val="20"/>
-        </w:rPr>
-        <w:tab/>
-      </w:r>
-      <w:r>
-        <w:rPr>
-          <w:sz w:val="24"/>
-          <w:szCs w:val="20"/>
-        </w:rPr>
-        <w:tab/>
-        <w:t>END IF</w:t>
       </w:r>
     </w:p>
     <w:p>

</xml_diff>